<commit_message>
Update doc titles fixes Fix #93
</commit_message>
<xml_diff>
--- a/docs/ficampm-hhs-governance-charter.docx
+++ b/docs/ficampm-hhs-governance-charter.docx
@@ -1204,23 +1204,7 @@
             <w:rFonts w:ascii="Arial" w:hAnsi="Arial" w:cs="Arial"/>
             <w:noProof/>
           </w:rPr>
-          <w:t>Planned Pro</w:t>
-        </w:r>
-        <w:r>
-          <w:rPr>
-            <w:rStyle w:val="Hyperlink"/>
-            <w:rFonts w:ascii="Arial" w:hAnsi="Arial" w:cs="Arial"/>
-            <w:noProof/>
-          </w:rPr>
-          <w:t>g</w:t>
-        </w:r>
-        <w:r>
-          <w:rPr>
-            <w:rStyle w:val="Hyperlink"/>
-            <w:rFonts w:ascii="Arial" w:hAnsi="Arial" w:cs="Arial"/>
-            <w:noProof/>
-          </w:rPr>
-          <w:t>ram Milestones</w:t>
+          <w:t>Planned Program Milestones</w:t>
         </w:r>
         <w:r>
           <w:rPr>
@@ -1936,14 +1920,14 @@
           <w:numId w:val="0"/>
         </w:numPr>
       </w:pPr>
-      <w:bookmarkStart w:id="0" w:name="_Toc230064211"/>
+      <w:bookmarkStart w:id="0" w:name="_Toc242788727"/>
       <w:bookmarkStart w:id="1" w:name="_Toc236546699"/>
-      <w:bookmarkStart w:id="2" w:name="_Toc242788727"/>
+      <w:bookmarkStart w:id="2" w:name="_Toc230064211"/>
       <w:r>
         <w:lastRenderedPageBreak/>
         <w:t>Executive Summary</w:t>
       </w:r>
-      <w:bookmarkEnd w:id="2"/>
+      <w:bookmarkEnd w:id="0"/>
     </w:p>
     <w:p>
       <w:pPr>
@@ -2329,6 +2313,7 @@
       </w:pPr>
       <w:bookmarkStart w:id="3" w:name="_Toc242788728"/>
       <w:r>
+        <w:lastRenderedPageBreak/>
         <w:t>Purpose</w:t>
       </w:r>
       <w:bookmarkEnd w:id="1"/>
@@ -3039,7 +3024,7 @@
       <w:bookmarkStart w:id="11" w:name="_Business_Drivers"/>
       <w:bookmarkStart w:id="12" w:name="_Toc236546705"/>
       <w:bookmarkStart w:id="13" w:name="_Toc242788729"/>
-      <w:bookmarkEnd w:id="0"/>
+      <w:bookmarkEnd w:id="2"/>
       <w:bookmarkEnd w:id="4"/>
       <w:bookmarkEnd w:id="5"/>
       <w:bookmarkEnd w:id="6"/>
@@ -3080,25 +3065,7 @@
           <w:sz w:val="22"/>
           <w:szCs w:val="22"/>
         </w:rPr>
-        <w:t xml:space="preserve">The safety, security, and well-being of all HHS staff and HHS facilities are of the utmost concern to the new Administration and to the entire HHS leadership team. Given the potential threat from multiple sources against HHS personnel, scientific assets, intellectual property, or the potential for tampering with HHS computers and information systems, it is important that all staff at HHS agencies be aware of how important it is that HHS be in full and active compliance with the HSPD-12.  The Deputy Secretary restructured and consolidated the Department's HSPD-12 and access management programs into a new unitary structure known </w:t>
-      </w:r>
-      <w:proofErr w:type="gramStart"/>
-      <w:r>
-        <w:rPr>
-          <w:rFonts w:ascii="Arial" w:hAnsi="Arial" w:cs="Arial"/>
-          <w:sz w:val="22"/>
-          <w:szCs w:val="22"/>
-        </w:rPr>
-        <w:t>as  "</w:t>
-      </w:r>
-      <w:proofErr w:type="gramEnd"/>
-      <w:r>
-        <w:rPr>
-          <w:rFonts w:ascii="Arial" w:hAnsi="Arial" w:cs="Arial"/>
-          <w:sz w:val="22"/>
-          <w:szCs w:val="22"/>
-        </w:rPr>
-        <w:t xml:space="preserve">IAM@HHS." </w:t>
+        <w:t xml:space="preserve">The safety, security, and well-being of all HHS staff and HHS facilities are of the utmost concern to the new Administration and to the entire HHS leadership team. Given the potential threat from multiple sources against HHS personnel, scientific assets, intellectual property, or the potential for tampering with HHS computers and information systems, it is important that all staff at HHS agencies be aware of how important it is that HHS be in full and active compliance with the HSPD-12.  The Deputy Secretary restructured and consolidated the Department's HSPD-12 and access management programs into a new unitary structure known as  "IAM@HHS." </w:t>
       </w:r>
     </w:p>
     <w:p>
@@ -3305,7 +3272,47 @@
           <w:sz w:val="22"/>
           <w:szCs w:val="22"/>
         </w:rPr>
-        <w:t xml:space="preserve"> staff be used to fill critical PMT positions. The IAM@HHS </w:t>
+        <w:t xml:space="preserve"> staff be used to fill critical PMT positions. The IAM@HHS charter </w:t>
+      </w:r>
+      <w:r>
+        <w:rPr>
+          <w:rFonts w:ascii="Arial" w:hAnsi="Arial" w:cs="Arial"/>
+          <w:sz w:val="22"/>
+          <w:szCs w:val="22"/>
+        </w:rPr>
+        <w:t>defines the program’s scope,</w:t>
+      </w:r>
+      <w:r>
+        <w:rPr>
+          <w:rFonts w:ascii="Arial" w:hAnsi="Arial" w:cs="Arial"/>
+          <w:sz w:val="22"/>
+          <w:szCs w:val="22"/>
+        </w:rPr>
+        <w:t xml:space="preserve"> describes the </w:t>
+      </w:r>
+      <w:r>
+        <w:rPr>
+          <w:rFonts w:ascii="Arial" w:hAnsi="Arial" w:cs="Arial"/>
+          <w:sz w:val="22"/>
+          <w:szCs w:val="22"/>
+        </w:rPr>
+        <w:t xml:space="preserve">expected benefits </w:t>
+      </w:r>
+      <w:r>
+        <w:rPr>
+          <w:rFonts w:ascii="Arial" w:hAnsi="Arial" w:cs="Arial"/>
+          <w:sz w:val="22"/>
+          <w:szCs w:val="22"/>
+        </w:rPr>
+        <w:t xml:space="preserve">the </w:t>
+      </w:r>
+      <w:r>
+        <w:rPr>
+          <w:rFonts w:ascii="Arial" w:hAnsi="Arial" w:cs="Arial"/>
+          <w:sz w:val="22"/>
+          <w:szCs w:val="22"/>
+        </w:rPr>
+        <w:t xml:space="preserve">program intends to </w:t>
       </w:r>
       <w:r>
         <w:rPr>
@@ -3314,47 +3321,7 @@
           <w:szCs w:val="22"/>
         </w:rPr>
         <w:lastRenderedPageBreak/>
-        <w:t xml:space="preserve">charter </w:t>
-      </w:r>
-      <w:r>
-        <w:rPr>
-          <w:rFonts w:ascii="Arial" w:hAnsi="Arial" w:cs="Arial"/>
-          <w:sz w:val="22"/>
-          <w:szCs w:val="22"/>
-        </w:rPr>
-        <w:t>defines the program’s scope,</w:t>
-      </w:r>
-      <w:r>
-        <w:rPr>
-          <w:rFonts w:ascii="Arial" w:hAnsi="Arial" w:cs="Arial"/>
-          <w:sz w:val="22"/>
-          <w:szCs w:val="22"/>
-        </w:rPr>
-        <w:t xml:space="preserve"> describes the </w:t>
-      </w:r>
-      <w:r>
-        <w:rPr>
-          <w:rFonts w:ascii="Arial" w:hAnsi="Arial" w:cs="Arial"/>
-          <w:sz w:val="22"/>
-          <w:szCs w:val="22"/>
-        </w:rPr>
-        <w:t xml:space="preserve">expected benefits </w:t>
-      </w:r>
-      <w:r>
-        <w:rPr>
-          <w:rFonts w:ascii="Arial" w:hAnsi="Arial" w:cs="Arial"/>
-          <w:sz w:val="22"/>
-          <w:szCs w:val="22"/>
-        </w:rPr>
-        <w:t xml:space="preserve">the </w:t>
-      </w:r>
-      <w:r>
-        <w:rPr>
-          <w:rFonts w:ascii="Arial" w:hAnsi="Arial" w:cs="Arial"/>
-          <w:sz w:val="22"/>
-          <w:szCs w:val="22"/>
-        </w:rPr>
-        <w:t>program intends to deliver to HHS, defines the program governance structure (including the charter for the Program Oversight Group) and presents roles and responsibilities for managing the program.</w:t>
+        <w:t>deliver to HHS, defines the program governance structure (including the charter for the Program Oversight Group) and presents roles and responsibilities for managing the program.</w:t>
       </w:r>
       <w:r>
         <w:rPr>
@@ -3542,25 +3509,7 @@
           <w:sz w:val="22"/>
           <w:szCs w:val="22"/>
         </w:rPr>
-        <w:t xml:space="preserve"> – an identity card that meets the PIV technical specifications to work with PIV infrastructure elements such as card </w:t>
-      </w:r>
-      <w:proofErr w:type="gramStart"/>
-      <w:r>
-        <w:rPr>
-          <w:rFonts w:ascii="Arial" w:hAnsi="Arial" w:cs="Arial"/>
-          <w:sz w:val="22"/>
-          <w:szCs w:val="22"/>
-        </w:rPr>
-        <w:t>readers, and</w:t>
-      </w:r>
-      <w:proofErr w:type="gramEnd"/>
-      <w:r>
-        <w:rPr>
-          <w:rFonts w:ascii="Arial" w:hAnsi="Arial" w:cs="Arial"/>
-          <w:sz w:val="22"/>
-          <w:szCs w:val="22"/>
-        </w:rPr>
-        <w:t xml:space="preserve"> is issued </w:t>
+        <w:t xml:space="preserve"> – an identity card that meets the PIV technical specifications to work with PIV infrastructure elements such as card readers, and is issued </w:t>
       </w:r>
       <w:r>
         <w:rPr>
@@ -3966,18 +3915,8 @@
           <w:sz w:val="22"/>
           <w:szCs w:val="22"/>
         </w:rPr>
-        <w:t xml:space="preserve">Gather and process vast amounts of </w:t>
-      </w:r>
-      <w:proofErr w:type="gramStart"/>
-      <w:r>
-        <w:rPr>
-          <w:rFonts w:ascii="Arial" w:hAnsi="Arial" w:cs="Arial"/>
-          <w:sz w:val="22"/>
-          <w:szCs w:val="22"/>
-        </w:rPr>
-        <w:t>information;</w:t>
-      </w:r>
-      <w:proofErr w:type="gramEnd"/>
+        <w:t>Gather and process vast amounts of information;</w:t>
+      </w:r>
     </w:p>
     <w:p>
       <w:pPr>
@@ -4076,18 +4015,8 @@
           <w:sz w:val="22"/>
           <w:szCs w:val="22"/>
         </w:rPr>
-        <w:t xml:space="preserve">Reducing the cost of services while improving their efficiency and </w:t>
-      </w:r>
-      <w:proofErr w:type="gramStart"/>
-      <w:r>
-        <w:rPr>
-          <w:rFonts w:ascii="Arial" w:hAnsi="Arial" w:cs="Arial"/>
-          <w:sz w:val="22"/>
-          <w:szCs w:val="22"/>
-        </w:rPr>
-        <w:t>effectiveness;</w:t>
-      </w:r>
-      <w:proofErr w:type="gramEnd"/>
+        <w:t>Reducing the cost of services while improving their efficiency and effectiveness;</w:t>
+      </w:r>
     </w:p>
     <w:p>
       <w:pPr>
@@ -4108,18 +4037,8 @@
           <w:sz w:val="22"/>
           <w:szCs w:val="22"/>
         </w:rPr>
-        <w:t xml:space="preserve">Improving the security of and maintaining the privacy of information and </w:t>
-      </w:r>
-      <w:proofErr w:type="gramStart"/>
-      <w:r>
-        <w:rPr>
-          <w:rFonts w:ascii="Arial" w:hAnsi="Arial" w:cs="Arial"/>
-          <w:sz w:val="22"/>
-          <w:szCs w:val="22"/>
-        </w:rPr>
-        <w:t>assets;</w:t>
-      </w:r>
-      <w:proofErr w:type="gramEnd"/>
+        <w:t>Improving the security of and maintaining the privacy of information and assets;</w:t>
+      </w:r>
     </w:p>
     <w:p>
       <w:pPr>
@@ -4156,18 +4075,8 @@
           <w:sz w:val="22"/>
           <w:szCs w:val="22"/>
         </w:rPr>
-        <w:t xml:space="preserve">OPDIV </w:t>
-      </w:r>
-      <w:proofErr w:type="gramStart"/>
-      <w:r>
-        <w:rPr>
-          <w:rFonts w:ascii="Arial" w:hAnsi="Arial" w:cs="Arial"/>
-          <w:sz w:val="22"/>
-          <w:szCs w:val="22"/>
-        </w:rPr>
-        <w:t>representatives;</w:t>
-      </w:r>
-      <w:proofErr w:type="gramEnd"/>
+        <w:t>OPDIV representatives;</w:t>
+      </w:r>
     </w:p>
     <w:p>
       <w:pPr>
@@ -4434,18 +4343,8 @@
           <w:sz w:val="22"/>
           <w:szCs w:val="22"/>
         </w:rPr>
-        <w:t xml:space="preserve">Support OPDIVs in the NIST SP 800-79-1 PIV Card Issuing Facility accreditation </w:t>
-      </w:r>
-      <w:proofErr w:type="gramStart"/>
-      <w:r>
-        <w:rPr>
-          <w:rFonts w:ascii="Arial" w:hAnsi="Arial" w:cs="Arial"/>
-          <w:sz w:val="22"/>
-          <w:szCs w:val="22"/>
-        </w:rPr>
-        <w:t>process;</w:t>
-      </w:r>
-      <w:proofErr w:type="gramEnd"/>
+        <w:t>Support OPDIVs in the NIST SP 800-79-1 PIV Card Issuing Facility accreditation process;</w:t>
+      </w:r>
     </w:p>
     <w:p>
       <w:pPr>
@@ -4490,16 +4389,7 @@
           <w:sz w:val="22"/>
           <w:szCs w:val="22"/>
         </w:rPr>
-        <w:t xml:space="preserve"> Information Security &amp; Identity Management </w:t>
-      </w:r>
-      <w:proofErr w:type="gramStart"/>
-      <w:r>
-        <w:rPr>
-          <w:rFonts w:ascii="Arial" w:hAnsi="Arial" w:cs="Arial"/>
-          <w:sz w:val="22"/>
-          <w:szCs w:val="22"/>
-        </w:rPr>
-        <w:t>Committee</w:t>
+        <w:t xml:space="preserve"> Information Security &amp; Identity Management Committee</w:t>
       </w:r>
       <w:r>
         <w:rPr>
@@ -4509,7 +4399,6 @@
         </w:rPr>
         <w:t>;</w:t>
       </w:r>
-      <w:proofErr w:type="gramEnd"/>
     </w:p>
     <w:p>
       <w:pPr>
@@ -4540,33 +4429,15 @@
           <w:sz w:val="22"/>
           <w:szCs w:val="22"/>
         </w:rPr>
-        <w:t>and Logical Access Control Systems (LACS</w:t>
-      </w:r>
-      <w:proofErr w:type="gramStart"/>
-      <w:r>
-        <w:rPr>
-          <w:rFonts w:ascii="Arial" w:hAnsi="Arial" w:cs="Arial"/>
-          <w:sz w:val="22"/>
-          <w:szCs w:val="22"/>
-        </w:rPr>
-        <w:t>)</w:t>
-      </w:r>
-      <w:r>
-        <w:rPr>
-          <w:rFonts w:ascii="Arial" w:hAnsi="Arial" w:cs="Arial"/>
-          <w:sz w:val="22"/>
-          <w:szCs w:val="22"/>
-        </w:rPr>
-        <w:t>;</w:t>
-      </w:r>
-      <w:proofErr w:type="gramEnd"/>
-      <w:r>
-        <w:rPr>
-          <w:rFonts w:ascii="Arial" w:hAnsi="Arial" w:cs="Arial"/>
-          <w:sz w:val="22"/>
-          <w:szCs w:val="22"/>
-        </w:rPr>
-        <w:t xml:space="preserve"> </w:t>
+        <w:t>and Logical Access Control Systems (LACS)</w:t>
+      </w:r>
+      <w:r>
+        <w:rPr>
+          <w:rFonts w:ascii="Arial" w:hAnsi="Arial" w:cs="Arial"/>
+          <w:sz w:val="22"/>
+          <w:szCs w:val="22"/>
+        </w:rPr>
+        <w:t xml:space="preserve">; </w:t>
       </w:r>
     </w:p>
     <w:bookmarkEnd w:id="22"/>
@@ -4606,25 +4477,7 @@
           <w:sz w:val="22"/>
           <w:szCs w:val="22"/>
         </w:rPr>
-        <w:t xml:space="preserve">electronic identity </w:t>
-      </w:r>
-      <w:proofErr w:type="gramStart"/>
-      <w:r>
-        <w:rPr>
-          <w:rFonts w:ascii="Arial" w:hAnsi="Arial" w:cs="Arial"/>
-          <w:sz w:val="22"/>
-          <w:szCs w:val="22"/>
-        </w:rPr>
-        <w:t>credentials;</w:t>
-      </w:r>
-      <w:proofErr w:type="gramEnd"/>
-      <w:r>
-        <w:rPr>
-          <w:rFonts w:ascii="Arial" w:hAnsi="Arial" w:cs="Arial"/>
-          <w:sz w:val="22"/>
-          <w:szCs w:val="22"/>
-        </w:rPr>
-        <w:t xml:space="preserve"> </w:t>
+        <w:t xml:space="preserve">electronic identity credentials; </w:t>
       </w:r>
     </w:p>
     <w:p>
@@ -4646,25 +4499,7 @@
           <w:sz w:val="22"/>
           <w:szCs w:val="22"/>
         </w:rPr>
-        <w:t>Develop a base service to assign a Department-wide unique person identifier (UPI</w:t>
-      </w:r>
-      <w:proofErr w:type="gramStart"/>
-      <w:r>
-        <w:rPr>
-          <w:rFonts w:ascii="Arial" w:hAnsi="Arial" w:cs="Arial"/>
-          <w:sz w:val="22"/>
-          <w:szCs w:val="22"/>
-        </w:rPr>
-        <w:t>);</w:t>
-      </w:r>
-      <w:proofErr w:type="gramEnd"/>
-      <w:r>
-        <w:rPr>
-          <w:rFonts w:ascii="Arial" w:hAnsi="Arial" w:cs="Arial"/>
-          <w:sz w:val="22"/>
-          <w:szCs w:val="22"/>
-        </w:rPr>
-        <w:t xml:space="preserve"> </w:t>
+        <w:t xml:space="preserve">Develop a base service to assign a Department-wide unique person identifier (UPI); </w:t>
       </w:r>
     </w:p>
     <w:p>
@@ -5175,25 +5010,7 @@
           <w:sz w:val="22"/>
           <w:szCs w:val="22"/>
         </w:rPr>
-        <w:t xml:space="preserve">Provides </w:t>
-      </w:r>
-      <w:proofErr w:type="gramStart"/>
-      <w:r>
-        <w:rPr>
-          <w:rFonts w:ascii="Arial" w:hAnsi="Arial" w:cs="Arial"/>
-          <w:sz w:val="22"/>
-          <w:szCs w:val="22"/>
-        </w:rPr>
-        <w:t>standards-based</w:t>
-      </w:r>
-      <w:proofErr w:type="gramEnd"/>
-      <w:r>
-        <w:rPr>
-          <w:rFonts w:ascii="Arial" w:hAnsi="Arial" w:cs="Arial"/>
-          <w:sz w:val="22"/>
-          <w:szCs w:val="22"/>
-        </w:rPr>
-        <w:t xml:space="preserve"> PACS.</w:t>
+        <w:t>Provides standards-based PACS.</w:t>
       </w:r>
     </w:p>
     <w:p>
@@ -5265,18 +5082,8 @@
           <w:sz w:val="22"/>
           <w:szCs w:val="22"/>
         </w:rPr>
-        <w:t>lution (non-federated solution</w:t>
-      </w:r>
-      <w:proofErr w:type="gramStart"/>
-      <w:r>
-        <w:rPr>
-          <w:rFonts w:ascii="Arial" w:hAnsi="Arial" w:cs="Arial"/>
-          <w:sz w:val="22"/>
-          <w:szCs w:val="22"/>
-        </w:rPr>
-        <w:t>);</w:t>
-      </w:r>
-      <w:proofErr w:type="gramEnd"/>
+        <w:t>lution (non-federated solution);</w:t>
+      </w:r>
     </w:p>
     <w:p>
       <w:pPr>
@@ -5375,10 +5182,10 @@
         <w:ind w:left="720" w:hanging="720"/>
       </w:pPr>
       <w:bookmarkStart w:id="24" w:name="_Toc240956729"/>
-      <w:bookmarkStart w:id="25" w:name="_Toc159253180"/>
-      <w:bookmarkStart w:id="26" w:name="_Toc182806412"/>
-      <w:bookmarkStart w:id="27" w:name="_Toc236546709"/>
-      <w:bookmarkStart w:id="28" w:name="_Toc242788732"/>
+      <w:bookmarkStart w:id="25" w:name="_Toc242788732"/>
+      <w:bookmarkStart w:id="26" w:name="_Toc159253180"/>
+      <w:bookmarkStart w:id="27" w:name="_Toc182806412"/>
+      <w:bookmarkStart w:id="28" w:name="_Toc236546709"/>
       <w:bookmarkEnd w:id="24"/>
       <w:r>
         <w:lastRenderedPageBreak/>
@@ -5387,13 +5194,13 @@
       <w:r>
         <w:t>Benefits</w:t>
       </w:r>
-      <w:bookmarkEnd w:id="28"/>
+      <w:bookmarkEnd w:id="25"/>
       <w:r>
         <w:t xml:space="preserve"> </w:t>
       </w:r>
-      <w:bookmarkEnd w:id="25"/>
       <w:bookmarkEnd w:id="26"/>
       <w:bookmarkEnd w:id="27"/>
+      <w:bookmarkEnd w:id="28"/>
     </w:p>
     <w:p>
       <w:pPr>
@@ -5417,15 +5224,7 @@
           <w:sz w:val="22"/>
           <w:szCs w:val="22"/>
         </w:rPr>
-        <w:t>IAM@HHS pro</w:t>
-      </w:r>
-      <w:r>
-        <w:rPr>
-          <w:rFonts w:ascii="Arial" w:hAnsi="Arial" w:cs="Arial"/>
-          <w:sz w:val="22"/>
-          <w:szCs w:val="22"/>
-        </w:rPr>
-        <w:t xml:space="preserve">gram </w:t>
+        <w:t xml:space="preserve">IAM@HHS program </w:t>
       </w:r>
       <w:r>
         <w:rPr>
@@ -5479,18 +5278,8 @@
           <w:sz w:val="22"/>
           <w:szCs w:val="22"/>
         </w:rPr>
-        <w:t xml:space="preserve">Access to any HHS campus with the use of one PIV </w:t>
-      </w:r>
-      <w:proofErr w:type="gramStart"/>
-      <w:r>
-        <w:rPr>
-          <w:rFonts w:ascii="Arial" w:hAnsi="Arial" w:cs="Arial"/>
-          <w:sz w:val="22"/>
-          <w:szCs w:val="22"/>
-        </w:rPr>
-        <w:t>card;</w:t>
-      </w:r>
-      <w:proofErr w:type="gramEnd"/>
+        <w:t>Access to any HHS campus with the use of one PIV card;</w:t>
+      </w:r>
     </w:p>
     <w:p>
       <w:pPr>
@@ -5511,25 +5300,7 @@
           <w:sz w:val="22"/>
           <w:szCs w:val="22"/>
         </w:rPr>
-        <w:t xml:space="preserve">Providing a comprehensive IAM architecture and infrastructure design to allow OPDIVS to share applications and data with authorized </w:t>
-      </w:r>
-      <w:proofErr w:type="gramStart"/>
-      <w:r>
-        <w:rPr>
-          <w:rFonts w:ascii="Arial" w:hAnsi="Arial" w:cs="Arial"/>
-          <w:sz w:val="22"/>
-          <w:szCs w:val="22"/>
-        </w:rPr>
-        <w:t>users;</w:t>
-      </w:r>
-      <w:proofErr w:type="gramEnd"/>
-      <w:r>
-        <w:rPr>
-          <w:rFonts w:ascii="Arial" w:hAnsi="Arial" w:cs="Arial"/>
-          <w:sz w:val="22"/>
-          <w:szCs w:val="22"/>
-        </w:rPr>
-        <w:t xml:space="preserve"> </w:t>
+        <w:t xml:space="preserve">Providing a comprehensive IAM architecture and infrastructure design to allow OPDIVS to share applications and data with authorized users; </w:t>
       </w:r>
     </w:p>
     <w:p>
@@ -5655,18 +5426,8 @@
           <w:sz w:val="22"/>
           <w:szCs w:val="22"/>
         </w:rPr>
-        <w:t xml:space="preserve">, </w:t>
-      </w:r>
-      <w:proofErr w:type="gramStart"/>
-      <w:r>
-        <w:rPr>
-          <w:rFonts w:ascii="Arial" w:hAnsi="Arial" w:cs="Arial"/>
-          <w:sz w:val="22"/>
-          <w:szCs w:val="22"/>
-        </w:rPr>
-        <w:t>-116;</w:t>
-      </w:r>
-      <w:proofErr w:type="gramEnd"/>
+        <w:t>, -116;</w:t>
+      </w:r>
     </w:p>
     <w:p>
       <w:pPr>
@@ -6933,16 +6694,8 @@
                 <w:sz w:val="20"/>
                 <w:szCs w:val="22"/>
               </w:rPr>
-              <w:t xml:space="preserve">Timely de-activation and revocation of user accounts </w:t>
-            </w:r>
-            <w:r>
-              <w:rPr>
-                <w:rFonts w:ascii="Arial" w:hAnsi="Arial" w:cs="Arial"/>
-                <w:sz w:val="20"/>
-                <w:szCs w:val="22"/>
-              </w:rPr>
               <w:lastRenderedPageBreak/>
-              <w:t>and credentials</w:t>
+              <w:t>Timely de-activation and revocation of user accounts and credentials</w:t>
             </w:r>
           </w:p>
         </w:tc>
@@ -6979,12 +6732,12 @@
           <w:szCs w:val="22"/>
         </w:rPr>
       </w:pPr>
-      <w:bookmarkStart w:id="29" w:name="_Toc159253182"/>
-      <w:bookmarkStart w:id="30" w:name="_Toc182806414"/>
-      <w:bookmarkStart w:id="31" w:name="_Toc236546710"/>
-      <w:bookmarkStart w:id="32" w:name="_Toc159253184"/>
-      <w:bookmarkStart w:id="33" w:name="_Toc182806416"/>
-      <w:bookmarkStart w:id="34" w:name="_Toc236546716"/>
+      <w:bookmarkStart w:id="29" w:name="_Toc159253184"/>
+      <w:bookmarkStart w:id="30" w:name="_Toc182806416"/>
+      <w:bookmarkStart w:id="31" w:name="_Toc236546716"/>
+      <w:bookmarkStart w:id="32" w:name="_Toc159253182"/>
+      <w:bookmarkStart w:id="33" w:name="_Toc182806414"/>
+      <w:bookmarkStart w:id="34" w:name="_Toc236546710"/>
     </w:p>
     <w:p>
       <w:pPr>
@@ -8116,6 +7869,7 @@
       <w:bookmarkEnd w:id="51"/>
       <w:bookmarkEnd w:id="52"/>
       <w:r>
+        <w:lastRenderedPageBreak/>
         <w:t>Critical Success Factors</w:t>
       </w:r>
       <w:bookmarkEnd w:id="53"/>
@@ -8170,7 +7924,6 @@
           <w:rFonts w:ascii="Arial" w:hAnsi="Arial" w:cs="Arial"/>
           <w:sz w:val="22"/>
         </w:rPr>
-        <w:lastRenderedPageBreak/>
         <w:t>M</w:t>
       </w:r>
       <w:r>
@@ -8241,23 +7994,7 @@
           <w:rFonts w:ascii="Arial" w:hAnsi="Arial" w:cs="Arial"/>
           <w:sz w:val="22"/>
         </w:rPr>
-        <w:t xml:space="preserve"> provide the </w:t>
-      </w:r>
-      <w:proofErr w:type="gramStart"/>
-      <w:r>
-        <w:rPr>
-          <w:rFonts w:ascii="Arial" w:hAnsi="Arial" w:cs="Arial"/>
-          <w:sz w:val="22"/>
-        </w:rPr>
-        <w:t>highest level</w:t>
-      </w:r>
-      <w:proofErr w:type="gramEnd"/>
-      <w:r>
-        <w:rPr>
-          <w:rFonts w:ascii="Arial" w:hAnsi="Arial" w:cs="Arial"/>
-          <w:sz w:val="22"/>
-        </w:rPr>
-        <w:t xml:space="preserve"> executive support and contribute resources wherever possible to ensure that program benefits are achieved for all parts of the HHS enterprise.</w:t>
+        <w:t xml:space="preserve"> provide the highest level executive support and contribute resources wherever possible to ensure that program benefits are achieved for all parts of the HHS enterprise.</w:t>
       </w:r>
     </w:p>
     <w:p>
@@ -8555,13 +8292,14 @@
         <w:rPr>
           <w:szCs w:val="28"/>
         </w:rPr>
+        <w:lastRenderedPageBreak/>
         <w:t>Program Governance</w:t>
       </w:r>
       <w:bookmarkEnd w:id="54"/>
     </w:p>
-    <w:bookmarkEnd w:id="32"/>
-    <w:bookmarkEnd w:id="33"/>
-    <w:bookmarkEnd w:id="34"/>
+    <w:bookmarkEnd w:id="29"/>
+    <w:bookmarkEnd w:id="30"/>
+    <w:bookmarkEnd w:id="31"/>
     <w:p>
       <w:pPr>
         <w:rPr>
@@ -9023,7 +8761,6 @@
           <w:sz w:val="22"/>
           <w:szCs w:val="22"/>
         </w:rPr>
-        <w:lastRenderedPageBreak/>
         <w:t>HHS Governance Bodies</w:t>
       </w:r>
       <w:bookmarkEnd w:id="56"/>
@@ -9496,32 +9233,32 @@
         <w:pStyle w:val="Heading4"/>
       </w:pPr>
       <w:r>
+        <w:t>Vision and Mission</w:t>
+      </w:r>
+    </w:p>
+    <w:p>
+      <w:pPr>
+        <w:rPr>
+          <w:rFonts w:ascii="Arial" w:hAnsi="Arial" w:cs="Arial"/>
+          <w:sz w:val="22"/>
+          <w:szCs w:val="22"/>
+        </w:rPr>
+      </w:pPr>
+      <w:r>
+        <w:rPr>
+          <w:rFonts w:ascii="Arial" w:hAnsi="Arial" w:cs="Arial"/>
+          <w:sz w:val="22"/>
+          <w:szCs w:val="22"/>
+        </w:rPr>
+        <w:t xml:space="preserve">The POG intends to ensure the long-term success of identity and access management in the Department to advance the mission of HHS and all its OPDIVs, both separately and together. </w:t>
+      </w:r>
+      <w:r>
+        <w:rPr>
+          <w:rFonts w:ascii="Arial" w:hAnsi="Arial" w:cs="Arial"/>
+          <w:sz w:val="22"/>
+          <w:szCs w:val="22"/>
+        </w:rPr>
         <w:lastRenderedPageBreak/>
-        <w:t>Vision and Mission</w:t>
-      </w:r>
-    </w:p>
-    <w:p>
-      <w:pPr>
-        <w:rPr>
-          <w:rFonts w:ascii="Arial" w:hAnsi="Arial" w:cs="Arial"/>
-          <w:sz w:val="22"/>
-          <w:szCs w:val="22"/>
-        </w:rPr>
-      </w:pPr>
-      <w:r>
-        <w:rPr>
-          <w:rFonts w:ascii="Arial" w:hAnsi="Arial" w:cs="Arial"/>
-          <w:sz w:val="22"/>
-          <w:szCs w:val="22"/>
-        </w:rPr>
-        <w:t xml:space="preserve">The POG intends to ensure the long-term success of identity and access management in the Department to advance the mission of HHS and all its OPDIVs, both separately and together. </w:t>
-      </w:r>
-      <w:r>
-        <w:rPr>
-          <w:rFonts w:ascii="Arial" w:hAnsi="Arial" w:cs="Arial"/>
-          <w:sz w:val="22"/>
-          <w:szCs w:val="22"/>
-        </w:rPr>
         <w:t>The mission of the POG is to foster collaboration among all parts of the HHS enterprise to derive the maximum benefit from existing and planned IAM capabilities and enable HHS</w:t>
       </w:r>
       <w:r>
@@ -9673,15 +9410,7 @@
           <w:sz w:val="22"/>
           <w:szCs w:val="22"/>
         </w:rPr>
-        <w:t>Ensure that the Department’s varied and unique business needs and potential impacts of the Identity and Access M</w:t>
-      </w:r>
-      <w:r>
-        <w:rPr>
-          <w:rFonts w:ascii="Arial" w:hAnsi="Arial" w:cs="Arial"/>
-          <w:sz w:val="22"/>
-          <w:szCs w:val="22"/>
-        </w:rPr>
-        <w:t xml:space="preserve">anagement systems are conveyed to both the PMT and the HHS Governance bodies. </w:t>
+        <w:t xml:space="preserve">Ensure that the Department’s varied and unique business needs and potential impacts of the Identity and Access Management systems are conveyed to both the PMT and the HHS Governance bodies. </w:t>
       </w:r>
     </w:p>
     <w:p>
@@ -9879,23 +9608,13 @@
         </w:rPr>
         <w:t xml:space="preserve">S POG shall be </w:t>
       </w:r>
-      <w:proofErr w:type="gramStart"/>
-      <w:r>
-        <w:rPr>
-          <w:rFonts w:ascii="Arial" w:hAnsi="Arial" w:cs="Arial"/>
-          <w:sz w:val="22"/>
-          <w:szCs w:val="22"/>
-        </w:rPr>
-        <w:t>OPDIV</w:t>
-      </w:r>
-      <w:proofErr w:type="gramEnd"/>
-      <w:r>
-        <w:rPr>
-          <w:rFonts w:ascii="Arial" w:hAnsi="Arial" w:cs="Arial"/>
-          <w:sz w:val="22"/>
-          <w:szCs w:val="22"/>
-        </w:rPr>
-        <w:t xml:space="preserve"> and Department resources</w:t>
+      <w:r>
+        <w:rPr>
+          <w:rFonts w:ascii="Arial" w:hAnsi="Arial" w:cs="Arial"/>
+          <w:sz w:val="22"/>
+          <w:szCs w:val="22"/>
+        </w:rPr>
+        <w:t>OPDIV and Department resources</w:t>
       </w:r>
       <w:r>
         <w:rPr>
@@ -10223,16 +9942,7 @@
           <w:sz w:val="22"/>
           <w:szCs w:val="22"/>
         </w:rPr>
-        <w:t xml:space="preserve"> Executive Oversight members shall make a </w:t>
-      </w:r>
-      <w:r>
-        <w:rPr>
-          <w:rFonts w:ascii="Arial" w:hAnsi="Arial" w:cs="Arial"/>
-          <w:sz w:val="22"/>
-          <w:szCs w:val="22"/>
-        </w:rPr>
-        <w:lastRenderedPageBreak/>
-        <w:t>consensus recommendation to the Chair of the POG to approve the stage deliverables and certify the completion/exit of a particular stage.</w:t>
+        <w:t xml:space="preserve"> Executive Oversight members shall make a consensus recommendation to the Chair of the POG to approve the stage deliverables and certify the completion/exit of a particular stage.</w:t>
       </w:r>
       <w:r>
         <w:rPr>
@@ -10276,6 +9986,7 @@
           <w:b/>
           <w:szCs w:val="22"/>
         </w:rPr>
+        <w:lastRenderedPageBreak/>
         <w:t>Administration</w:t>
       </w:r>
     </w:p>
@@ -10959,7 +10670,6 @@
           <w:sz w:val="22"/>
           <w:szCs w:val="22"/>
         </w:rPr>
-        <w:lastRenderedPageBreak/>
         <w:t>Policy</w:t>
       </w:r>
     </w:p>
@@ -11045,6 +10755,7 @@
           <w:sz w:val="22"/>
           <w:szCs w:val="22"/>
         </w:rPr>
+        <w:lastRenderedPageBreak/>
         <w:t>Access Management</w:t>
       </w:r>
     </w:p>
@@ -11232,25 +10943,7 @@
           <w:sz w:val="22"/>
           <w:szCs w:val="22"/>
         </w:rPr>
-        <w:t xml:space="preserve"> (</w:t>
-      </w:r>
-      <w:proofErr w:type="gramStart"/>
-      <w:r>
-        <w:rPr>
-          <w:rFonts w:ascii="Arial" w:hAnsi="Arial" w:cs="Arial"/>
-          <w:sz w:val="22"/>
-          <w:szCs w:val="22"/>
-        </w:rPr>
-        <w:t>e.g.</w:t>
-      </w:r>
-      <w:proofErr w:type="gramEnd"/>
-      <w:r>
-        <w:rPr>
-          <w:rFonts w:ascii="Arial" w:hAnsi="Arial" w:cs="Arial"/>
-          <w:sz w:val="22"/>
-          <w:szCs w:val="22"/>
-        </w:rPr>
-        <w:t xml:space="preserve"> personnel, cyber and physical)</w:t>
+        <w:t xml:space="preserve"> (e.g. personnel, cyber and physical)</w:t>
       </w:r>
       <w:r>
         <w:rPr>
@@ -11751,25 +11444,7 @@
           <w:sz w:val="22"/>
           <w:szCs w:val="22"/>
         </w:rPr>
-        <w:t xml:space="preserve">The PMT shall also track information related to budgets and </w:t>
-      </w:r>
-      <w:proofErr w:type="gramStart"/>
-      <w:r>
-        <w:rPr>
-          <w:rFonts w:ascii="Arial" w:hAnsi="Arial" w:cs="Arial"/>
-          <w:sz w:val="22"/>
-          <w:szCs w:val="22"/>
-        </w:rPr>
-        <w:t>funding, and</w:t>
-      </w:r>
-      <w:proofErr w:type="gramEnd"/>
-      <w:r>
-        <w:rPr>
-          <w:rFonts w:ascii="Arial" w:hAnsi="Arial" w:cs="Arial"/>
-          <w:sz w:val="22"/>
-          <w:szCs w:val="22"/>
-        </w:rPr>
-        <w:t xml:space="preserve"> make determinations as necessary to stay within the prescribed budget. The PMT is responsible for reporting their progress and status on a regular basis to its overs</w:t>
+        <w:t>The PMT shall also track information related to budgets and funding, and make determinations as necessary to stay within the prescribed budget. The PMT is responsible for reporting their progress and status on a regular basis to its overs</w:t>
       </w:r>
       <w:r>
         <w:rPr>
@@ -11908,6 +11583,7 @@
                 <w:sz w:val="20"/>
                 <w:szCs w:val="20"/>
               </w:rPr>
+              <w:lastRenderedPageBreak/>
               <w:t>Role</w:t>
             </w:r>
           </w:p>
@@ -12606,23 +12282,13 @@
               </w:rPr>
               <w:t xml:space="preserve">providing program coordination and guidance across all IAM@HHS workstreams.  </w:t>
             </w:r>
-            <w:proofErr w:type="gramStart"/>
             <w:r>
               <w:rPr>
                 <w:rFonts w:ascii="Arial" w:hAnsi="Arial" w:cs="Arial"/>
                 <w:sz w:val="20"/>
                 <w:szCs w:val="20"/>
               </w:rPr>
-              <w:t>Additionally</w:t>
-            </w:r>
-            <w:proofErr w:type="gramEnd"/>
-            <w:r>
-              <w:rPr>
-                <w:rFonts w:ascii="Arial" w:hAnsi="Arial" w:cs="Arial"/>
-                <w:sz w:val="20"/>
-                <w:szCs w:val="20"/>
-              </w:rPr>
-              <w:t xml:space="preserve"> the Deputy Program Manager will be responsible for Enterprise Architecture functions, </w:t>
+              <w:t xml:space="preserve">Additionally the Deputy Program Manager will be responsible for Enterprise Architecture functions, </w:t>
             </w:r>
             <w:r>
               <w:rPr>
@@ -12817,19 +12483,8 @@
                 <w:sz w:val="20"/>
                 <w:szCs w:val="20"/>
               </w:rPr>
-              <w:t xml:space="preserve">Workstream </w:t>
+              <w:t>Workstream Lead</w:t>
             </w:r>
-            <w:proofErr w:type="gramStart"/>
-            <w:r>
-              <w:rPr>
-                <w:rFonts w:ascii="Arial" w:hAnsi="Arial" w:cs="Arial"/>
-                <w:b/>
-                <w:sz w:val="20"/>
-                <w:szCs w:val="20"/>
-              </w:rPr>
-              <w:t>Lead</w:t>
-            </w:r>
-            <w:proofErr w:type="gramEnd"/>
           </w:p>
         </w:tc>
         <w:tc>
@@ -13811,9 +13466,9 @@
         </w:numPr>
       </w:pPr>
       <w:bookmarkStart w:id="61" w:name="_Toc182806415"/>
-      <w:bookmarkEnd w:id="29"/>
-      <w:bookmarkEnd w:id="30"/>
-      <w:bookmarkEnd w:id="31"/>
+      <w:bookmarkEnd w:id="32"/>
+      <w:bookmarkEnd w:id="33"/>
+      <w:bookmarkEnd w:id="34"/>
       <w:r>
         <w:t xml:space="preserve"> </w:t>
       </w:r>
@@ -13847,6 +13502,7 @@
       <w:bookmarkEnd w:id="64"/>
       <w:bookmarkEnd w:id="65"/>
       <w:r>
+        <w:lastRenderedPageBreak/>
         <w:t>Program</w:t>
       </w:r>
       <w:r>
@@ -14321,9 +13977,6 @@
     <w:p>
       <w:pPr>
         <w:pStyle w:val="FootnoteText"/>
-        <w:rPr>
-          <w:lang w:val="en-US"/>
-        </w:rPr>
       </w:pPr>
       <w:r>
         <w:rPr>
@@ -14367,9 +14020,6 @@
     <w:p>
       <w:pPr>
         <w:pStyle w:val="FootnoteText"/>
-        <w:rPr>
-          <w:lang w:val="en-US"/>
-        </w:rPr>
       </w:pPr>
       <w:r>
         <w:rPr>
@@ -14381,49 +14031,26 @@
         <w:t xml:space="preserve"> </w:t>
       </w:r>
       <w:r>
-        <w:rPr>
-          <w:lang w:val="en-US"/>
-        </w:rPr>
         <w:t>“</w:t>
       </w:r>
       <w:r>
-        <w:rPr>
-          <w:lang w:val="en-US"/>
-        </w:rPr>
         <w:t>Personal Identity Verification Interoperability</w:t>
       </w:r>
       <w:ins w:id="16" w:author="Doris.Gibson" w:date="2009-10-13T17:38:00Z">
         <w:r>
-          <w:rPr>
-            <w:lang w:val="en-US"/>
-          </w:rPr>
           <w:t xml:space="preserve"> </w:t>
         </w:r>
       </w:ins>
-      <w:proofErr w:type="gramStart"/>
-      <w:r>
-        <w:rPr>
-          <w:lang w:val="en-US"/>
-        </w:rPr>
+      <w:r>
         <w:t>For</w:t>
       </w:r>
-      <w:proofErr w:type="gramEnd"/>
-      <w:r>
-        <w:rPr>
-          <w:lang w:val="en-US"/>
-        </w:rPr>
+      <w:r>
         <w:t xml:space="preserve"> Non-Federal I</w:t>
       </w:r>
       <w:r>
-        <w:rPr>
-          <w:lang w:val="en-US"/>
-        </w:rPr>
         <w:t>ssuers</w:t>
       </w:r>
       <w:r>
-        <w:rPr>
-          <w:lang w:val="en-US"/>
-        </w:rPr>
         <w:t xml:space="preserve">”, May 2009. Page 5. </w:t>
       </w:r>
       <w:hyperlink r:id="rId1" w:history="1">
@@ -14435,9 +14062,6 @@
         </w:r>
       </w:hyperlink>
       <w:r>
-        <w:rPr>
-          <w:lang w:val="en-US"/>
-        </w:rPr>
         <w:t xml:space="preserve"> - accessed 10/8/09.</w:t>
       </w:r>
     </w:p>
@@ -14640,7 +14264,7 @@
         <v:path o:extrusionok="f" gradientshapeok="t" o:connecttype="rect"/>
         <o:lock v:ext="edit" aspectratio="t"/>
       </v:shapetype>
-      <v:shape id="_x0000_i1027" type="#_x0000_t75" style="width:14.25pt;height:9.2pt" o:bullet="t">
+      <v:shape id="_x0000_i1027" type="#_x0000_t75" style="width:14.25pt;height:9.25pt" o:bullet="t">
         <v:imagedata r:id="rId1" o:title=""/>
       </v:shape>
     </w:pict>
@@ -19350,6 +18974,50 @@
     <w:lsdException w:name="Strong" w:qFormat="1"/>
     <w:lsdException w:name="Emphasis" w:qFormat="1"/>
     <w:lsdException w:name="Normal (Web)" w:uiPriority="99"/>
+    <w:lsdException w:name="Normal Table" w:semiHidden="1" w:unhideWhenUsed="1"/>
+    <w:lsdException w:name="Table Simple 1" w:semiHidden="1" w:unhideWhenUsed="1"/>
+    <w:lsdException w:name="Table Simple 2" w:semiHidden="1" w:unhideWhenUsed="1"/>
+    <w:lsdException w:name="Table Simple 3" w:semiHidden="1" w:unhideWhenUsed="1"/>
+    <w:lsdException w:name="Table Classic 1" w:semiHidden="1" w:unhideWhenUsed="1"/>
+    <w:lsdException w:name="Table Classic 2" w:semiHidden="1" w:unhideWhenUsed="1"/>
+    <w:lsdException w:name="Table Classic 3" w:semiHidden="1" w:unhideWhenUsed="1"/>
+    <w:lsdException w:name="Table Classic 4" w:semiHidden="1" w:unhideWhenUsed="1"/>
+    <w:lsdException w:name="Table Colorful 1" w:semiHidden="1" w:unhideWhenUsed="1"/>
+    <w:lsdException w:name="Table Colorful 2" w:semiHidden="1" w:unhideWhenUsed="1"/>
+    <w:lsdException w:name="Table Colorful 3" w:semiHidden="1" w:unhideWhenUsed="1"/>
+    <w:lsdException w:name="Table Columns 1" w:semiHidden="1" w:unhideWhenUsed="1"/>
+    <w:lsdException w:name="Table Columns 2" w:semiHidden="1" w:unhideWhenUsed="1"/>
+    <w:lsdException w:name="Table Columns 3" w:semiHidden="1" w:unhideWhenUsed="1"/>
+    <w:lsdException w:name="Table Columns 4" w:semiHidden="1" w:unhideWhenUsed="1"/>
+    <w:lsdException w:name="Table Columns 5" w:semiHidden="1" w:unhideWhenUsed="1"/>
+    <w:lsdException w:name="Table Grid 1" w:semiHidden="1" w:unhideWhenUsed="1"/>
+    <w:lsdException w:name="Table Grid 2" w:semiHidden="1" w:unhideWhenUsed="1"/>
+    <w:lsdException w:name="Table Grid 3" w:semiHidden="1" w:unhideWhenUsed="1"/>
+    <w:lsdException w:name="Table Grid 4" w:semiHidden="1" w:unhideWhenUsed="1"/>
+    <w:lsdException w:name="Table Grid 5" w:semiHidden="1" w:unhideWhenUsed="1"/>
+    <w:lsdException w:name="Table Grid 6" w:semiHidden="1" w:unhideWhenUsed="1"/>
+    <w:lsdException w:name="Table Grid 7" w:semiHidden="1" w:unhideWhenUsed="1"/>
+    <w:lsdException w:name="Table Grid 8" w:semiHidden="1" w:unhideWhenUsed="1"/>
+    <w:lsdException w:name="Table List 1" w:semiHidden="1" w:unhideWhenUsed="1"/>
+    <w:lsdException w:name="Table List 2" w:semiHidden="1" w:unhideWhenUsed="1"/>
+    <w:lsdException w:name="Table List 3" w:semiHidden="1" w:unhideWhenUsed="1"/>
+    <w:lsdException w:name="Table List 4" w:semiHidden="1" w:unhideWhenUsed="1"/>
+    <w:lsdException w:name="Table List 5" w:semiHidden="1" w:unhideWhenUsed="1"/>
+    <w:lsdException w:name="Table List 6" w:semiHidden="1" w:unhideWhenUsed="1"/>
+    <w:lsdException w:name="Table List 7" w:semiHidden="1" w:unhideWhenUsed="1"/>
+    <w:lsdException w:name="Table List 8" w:semiHidden="1" w:unhideWhenUsed="1"/>
+    <w:lsdException w:name="Table 3D effects 1" w:semiHidden="1" w:unhideWhenUsed="1"/>
+    <w:lsdException w:name="Table 3D effects 2" w:semiHidden="1" w:unhideWhenUsed="1"/>
+    <w:lsdException w:name="Table 3D effects 3" w:semiHidden="1" w:unhideWhenUsed="1"/>
+    <w:lsdException w:name="Table Contemporary" w:semiHidden="1" w:unhideWhenUsed="1"/>
+    <w:lsdException w:name="Table Elegant" w:semiHidden="1" w:unhideWhenUsed="1"/>
+    <w:lsdException w:name="Table Professional" w:semiHidden="1" w:unhideWhenUsed="1"/>
+    <w:lsdException w:name="Table Subtle 1" w:semiHidden="1" w:unhideWhenUsed="1"/>
+    <w:lsdException w:name="Table Subtle 2" w:semiHidden="1" w:unhideWhenUsed="1"/>
+    <w:lsdException w:name="Table Web 1" w:semiHidden="1" w:unhideWhenUsed="1"/>
+    <w:lsdException w:name="Table Web 2" w:semiHidden="1" w:unhideWhenUsed="1"/>
+    <w:lsdException w:name="Table Web 3" w:semiHidden="1" w:unhideWhenUsed="1"/>
+    <w:lsdException w:name="Table Theme" w:semiHidden="1" w:unhideWhenUsed="1"/>
     <w:lsdException w:name="Placeholder Text" w:semiHidden="1" w:uiPriority="99"/>
     <w:lsdException w:name="No Spacing" w:uiPriority="1" w:qFormat="1"/>
     <w:lsdException w:name="Light Shading" w:uiPriority="60"/>
@@ -19757,11 +19425,15 @@
   </w:style>
   <w:style w:type="character" w:default="1" w:styleId="DefaultParagraphFont">
     <w:name w:val="Default Paragraph Font"/>
+    <w:uiPriority w:val="1"/>
     <w:semiHidden/>
+    <w:unhideWhenUsed/>
   </w:style>
   <w:style w:type="table" w:default="1" w:styleId="TableNormal">
     <w:name w:val="Normal Table"/>
+    <w:uiPriority w:val="99"/>
     <w:semiHidden/>
+    <w:unhideWhenUsed/>
     <w:tblPr>
       <w:tblInd w:w="0" w:type="dxa"/>
       <w:tblCellMar>
@@ -19774,7 +19446,9 @@
   </w:style>
   <w:style w:type="numbering" w:default="1" w:styleId="NoList">
     <w:name w:val="No List"/>
+    <w:uiPriority w:val="99"/>
     <w:semiHidden/>
+    <w:unhideWhenUsed/>
   </w:style>
   <w:style w:type="paragraph" w:customStyle="1" w:styleId="HiddenText">
     <w:name w:val="Hidden Text"/>
@@ -19821,7 +19495,6 @@
     <w:rPr>
       <w:sz w:val="20"/>
       <w:szCs w:val="20"/>
-      <w:lang w:val="en-US" w:eastAsia="en-US"/>
     </w:rPr>
   </w:style>
   <w:style w:type="character" w:styleId="FootnoteReference">
@@ -20443,7 +20116,7 @@
     </w:rPr>
   </w:style>
   <w:style w:type="character" w:customStyle="1" w:styleId="Char">
-    <w:name w:val=" Char"/>
+    <w:name w:val="Char"/>
     <w:rsid w:val="0048228E"/>
     <w:rPr>
       <w:sz w:val="24"/>

</xml_diff>